<commit_message>
Presentation - Dec 15
</commit_message>
<xml_diff>
--- a/FAI_Project_T1/Narendra/Paper01_Overview_of_the_Algorithms.docx
+++ b/FAI_Project_T1/Narendra/Paper01_Overview_of_the_Algorithms.docx
@@ -3913,6 +3913,97 @@
           <w:lang w:val="en-US" w:eastAsia="en-US" w:bidi="ar-SA"/>
         </w:rPr>
         <w:t xml:space="preserve">In the approximate bucket implementation of the Dijkstra algorithm (DIKBA), a bucket “i” contains those labeled nodes whose distance labels are within the range of [i∗β, (i+1)∗β−1], where β is a chosen constant. </w:t>
+      </w:r>
+    </w:p>
+    <w:p>
+      <w:pPr>
+        <w:pStyle w:val="Normal"/>
+        <w:spacing w:before="0" w:after="0"/>
+        <w:jc w:val="both"/>
+        <w:rPr>
+          <w:rFonts w:ascii="Liberation Serif" w:hAnsi="Liberation Serif" w:eastAsia="Arial" w:cs="Arial" w:cstheme="minorBidi" w:eastAsiaTheme="minorHAnsi"/>
+          <w:b w:val="false"/>
+          <w:b w:val="false"/>
+          <w:bCs w:val="false"/>
+          <w:i w:val="false"/>
+          <w:i w:val="false"/>
+          <w:caps w:val="false"/>
+          <w:smallCaps w:val="false"/>
+          <w:color w:val="auto"/>
+          <w:spacing w:val="0"/>
+          <w:kern w:val="0"/>
+          <w:sz w:val="28"/>
+          <w:szCs w:val="28"/>
+          <w:lang w:val="en-US" w:eastAsia="en-US" w:bidi="ar-SA"/>
+        </w:rPr>
+      </w:pPr>
+      <w:r>
+        <w:rPr/>
+      </w:r>
+    </w:p>
+    <w:p>
+      <w:pPr>
+        <w:pStyle w:val="Normal"/>
+        <w:spacing w:before="0" w:after="0"/>
+        <w:jc w:val="both"/>
+        <w:rPr>
+          <w:color w:val="2A6099"/>
+        </w:rPr>
+      </w:pPr>
+      <w:r>
+        <w:rPr>
+          <w:color w:val="2A6099"/>
+        </w:rPr>
+        <w:t xml:space="preserve">If i=0,  </w:t>
+      </w:r>
+      <w:r>
+        <w:rPr>
+          <w:rFonts w:eastAsia="Arial" w:cs="Arial" w:ascii="Liberation Serif" w:hAnsi="Liberation Serif" w:cstheme="minorBidi" w:eastAsiaTheme="minorHAnsi"/>
+          <w:b w:val="false"/>
+          <w:bCs w:val="false"/>
+          <w:i w:val="false"/>
+          <w:caps w:val="false"/>
+          <w:smallCaps w:val="false"/>
+          <w:color w:val="2A6099"/>
+          <w:spacing w:val="0"/>
+          <w:kern w:val="0"/>
+          <w:sz w:val="28"/>
+          <w:szCs w:val="28"/>
+          <w:lang w:val="en-US" w:eastAsia="en-US" w:bidi="ar-SA"/>
+        </w:rPr>
+        <w:t>β= 1</w:t>
+      </w:r>
+    </w:p>
+    <w:p>
+      <w:pPr>
+        <w:pStyle w:val="Normal"/>
+        <w:spacing w:before="0" w:after="0"/>
+        <w:jc w:val="both"/>
+        <w:rPr>
+          <w:color w:val="2A6099"/>
+        </w:rPr>
+      </w:pPr>
+      <w:r>
+        <w:rPr>
+          <w:color w:val="2A6099"/>
+        </w:rPr>
+        <w:t>[0,0]</w:t>
+      </w:r>
+    </w:p>
+    <w:p>
+      <w:pPr>
+        <w:pStyle w:val="Normal"/>
+        <w:spacing w:before="0" w:after="0"/>
+        <w:jc w:val="both"/>
+        <w:rPr>
+          <w:color w:val="2A6099"/>
+        </w:rPr>
+      </w:pPr>
+      <w:r>
+        <w:rPr>
+          <w:color w:val="2A6099"/>
+        </w:rPr>
+        <w:t>[1,</w:t>
       </w:r>
     </w:p>
     <w:p>

</xml_diff>